<commit_message>
updated documentation for MEG injection
</commit_message>
<xml_diff>
--- a/doc/MEG injection.docx
+++ b/doc/MEG injection.docx
@@ -158,12 +158,12 @@
         <w:rPr>
           <w:lang w:val="en-GB"/>
         </w:rPr>
-      </w:r>
-      <w:r>
-        <w:rPr>
-          <w:lang w:val="en-GB"/>
-        </w:rPr>
         <w:instrText xml:space="preserve"> \* MERGEFORMAT </w:instrText>
+      </w:r>
+      <w:r>
+        <w:rPr>
+          <w:lang w:val="en-GB"/>
+        </w:rPr>
       </w:r>
       <w:r>
         <w:rPr>
@@ -241,17 +241,24 @@
     <w:p>
       <w:pPr>
         <w:keepNext/>
+        <w:rPr>
+          <w:lang w:val="en-GB"/>
+        </w:rPr>
       </w:pPr>
     </w:p>
     <w:p>
       <w:pPr>
         <w:keepNext/>
-      </w:pPr>
-      <w:r>
+        <w:rPr>
+          <w:lang w:val="en-GB"/>
+        </w:rPr>
+      </w:pPr>
+      <w:r>
+        <w:rPr>
+          <w:lang w:val="en-GB"/>
+        </w:rPr>
         <w:t>Figure to be made…..</w:t>
       </w:r>
-      <w:bookmarkStart w:id="0" w:name="_GoBack"/>
-      <w:bookmarkEnd w:id="0"/>
     </w:p>
     <w:p>
       <w:pPr>
@@ -260,7 +267,7 @@
           <w:lang w:val="en-GB"/>
         </w:rPr>
       </w:pPr>
-      <w:bookmarkStart w:id="1" w:name="_Ref48209405"/>
+      <w:bookmarkStart w:id="0" w:name="_Ref48209405"/>
       <w:r>
         <w:rPr>
           <w:lang w:val="en-GB"/>
@@ -289,7 +296,7 @@
       <w:r>
         <w:fldChar w:fldCharType="end"/>
       </w:r>
-      <w:bookmarkEnd w:id="1"/>
+      <w:bookmarkEnd w:id="0"/>
       <w:r>
         <w:rPr>
           <w:lang w:val="en-GB"/>
@@ -523,7 +530,21 @@
         <w:rPr>
           <w:lang w:val="en-GB"/>
         </w:rPr>
-        <w:t xml:space="preserve"> is used to set up the TEG process and </w:t>
+        <w:t xml:space="preserve"> is used to set up the </w:t>
+      </w:r>
+      <w:r>
+        <w:rPr>
+          <w:lang w:val="en-GB"/>
+        </w:rPr>
+        <w:t>MEG injection</w:t>
+      </w:r>
+      <w:bookmarkStart w:id="1" w:name="_GoBack"/>
+      <w:bookmarkEnd w:id="1"/>
+      <w:r>
+        <w:rPr>
+          <w:lang w:val="en-GB"/>
+        </w:rPr>
+        <w:t xml:space="preserve"> process and </w:t>
       </w:r>
       <w:r>
         <w:rPr>
@@ -556,7 +577,7 @@
             <w:rStyle w:val="Hyperlink"/>
             <w:lang w:val="en-GB"/>
           </w:rPr>
-          <w:t>https://github.com/equinor/neqsimprocess/blob/master/src/neqsimprocess/glycol/TEGprocess.java</w:t>
+          <w:t>https://github.com/equinor/neqsimprocess/blob/master/src/neqsimprocess/glycol/MEGinjection.java</w:t>
         </w:r>
       </w:hyperlink>
       <w:r>
@@ -606,16 +627,9 @@
             <w:rStyle w:val="Hyperlink"/>
             <w:lang w:val="en-GB"/>
           </w:rPr>
-          <w:t>https://github.com/equinor/neqsimprocess/blob/master/example/TEGprocess.py</w:t>
+          <w:t>https://github.com/equinor/neqsimprocess/blob/master/example/MEGprocess.py</w:t>
         </w:r>
       </w:hyperlink>
-    </w:p>
-    <w:p>
-      <w:pPr>
-        <w:rPr>
-          <w:lang w:val="en-GB"/>
-        </w:rPr>
-      </w:pPr>
     </w:p>
     <w:p>
       <w:pPr>
@@ -1774,6 +1788,12 @@
 </file>
 
 <file path=customXml/item1.xml><?xml version="1.0" encoding="utf-8"?>
+<p:properties xmlns:p="http://schemas.microsoft.com/office/2006/metadata/properties" xmlns:xsi="http://www.w3.org/2001/XMLSchema-instance" xmlns:pc="http://schemas.microsoft.com/office/infopath/2007/PartnerControls">
+  <documentManagement/>
+</p:properties>
+</file>
+
+<file path=customXml/item2.xml><?xml version="1.0" encoding="utf-8"?>
 <ct:contentTypeSchema xmlns:ct="http://schemas.microsoft.com/office/2006/metadata/contentType" xmlns:ma="http://schemas.microsoft.com/office/2006/metadata/properties/metaAttributes" ct:_="" ma:_="" ma:contentTypeName="Document" ma:contentTypeID="0x01010012F796B6E4F6744989ED8FB83EB08675" ma:contentTypeVersion="14" ma:contentTypeDescription="Create a new document." ma:contentTypeScope="" ma:versionID="91c1296ea02fb8d30f9697aedc09ea2d">
   <xsd:schema xmlns:xsd="http://www.w3.org/2001/XMLSchema" xmlns:xs="http://www.w3.org/2001/XMLSchema" xmlns:p="http://schemas.microsoft.com/office/2006/metadata/properties" xmlns:ns3="0f7dabdb-7e71-494b-82be-87091e745cea" xmlns:ns4="d4d6909a-a9d9-4e1e-ac7f-22b60dd7148e" targetNamespace="http://schemas.microsoft.com/office/2006/metadata/properties" ma:root="true" ma:fieldsID="9db3da1966c16b006ac9d35d50036262" ns3:_="" ns4:_="">
     <xsd:import namespace="0f7dabdb-7e71-494b-82be-87091e745cea"/>
@@ -1996,13 +2016,12 @@
 </ct:contentTypeSchema>
 </file>
 
-<file path=customXml/item2.xml><?xml version="1.0" encoding="utf-8"?>
-<p:properties xmlns:p="http://schemas.microsoft.com/office/2006/metadata/properties" xmlns:xsi="http://www.w3.org/2001/XMLSchema-instance" xmlns:pc="http://schemas.microsoft.com/office/infopath/2007/PartnerControls">
-  <documentManagement/>
-</p:properties>
+<file path=customXml/item3.xml><?xml version="1.0" encoding="utf-8"?>
+<?mso-contentType ?>
+<SharedContentType xmlns="Microsoft.SharePoint.Taxonomy.ContentTypeSync" SourceId="02f74cf1-ae9f-400d-bc52-3bcd3a9e177f" ContentTypeId="0x0101" PreviousValue="false"/>
 </file>
 
-<file path=customXml/item3.xml><?xml version="1.0" encoding="utf-8"?>
+<file path=customXml/item4.xml><?xml version="1.0" encoding="utf-8"?>
 <?mso-contentType ?>
 <FormTemplates xmlns="http://schemas.microsoft.com/sharepoint/v3/contenttype/forms">
   <Display>DocumentLibraryForm</Display>
@@ -2011,16 +2030,20 @@
 </FormTemplates>
 </file>
 
-<file path=customXml/item4.xml><?xml version="1.0" encoding="utf-8"?>
-<?mso-contentType ?>
-<SharedContentType xmlns="Microsoft.SharePoint.Taxonomy.ContentTypeSync" SourceId="02f74cf1-ae9f-400d-bc52-3bcd3a9e177f" ContentTypeId="0x0101" PreviousValue="false"/>
-</file>
-
 <file path=customXml/item5.xml><?xml version="1.0" encoding="utf-8"?>
 <b:Sources xmlns:b="http://schemas.openxmlformats.org/officeDocument/2006/bibliography" xmlns="http://schemas.openxmlformats.org/officeDocument/2006/bibliography" SelectedStyle="\APASixthEditionOfficeOnline.xsl" StyleName="APA" Version="6"/>
 </file>
 
 <file path=customXml/itemProps1.xml><?xml version="1.0" encoding="utf-8"?>
+<ds:datastoreItem xmlns:ds="http://schemas.openxmlformats.org/officeDocument/2006/customXml" ds:itemID="{9522021B-645B-4118-BAC7-3B40B057DEB5}">
+  <ds:schemaRefs>
+    <ds:schemaRef ds:uri="http://schemas.microsoft.com/office/2006/metadata/properties"/>
+    <ds:schemaRef ds:uri="http://schemas.microsoft.com/office/infopath/2007/PartnerControls"/>
+  </ds:schemaRefs>
+</ds:datastoreItem>
+</file>
+
+<file path=customXml/itemProps2.xml><?xml version="1.0" encoding="utf-8"?>
 <ds:datastoreItem xmlns:ds="http://schemas.openxmlformats.org/officeDocument/2006/customXml" ds:itemID="{766BD8A0-2D95-4D26-89B1-702B07CB056E}">
   <ds:schemaRefs>
     <ds:schemaRef ds:uri="http://schemas.microsoft.com/office/2006/metadata/contentType"/>
@@ -2039,16 +2062,15 @@
 </ds:datastoreItem>
 </file>
 
-<file path=customXml/itemProps2.xml><?xml version="1.0" encoding="utf-8"?>
-<ds:datastoreItem xmlns:ds="http://schemas.openxmlformats.org/officeDocument/2006/customXml" ds:itemID="{9522021B-645B-4118-BAC7-3B40B057DEB5}">
+<file path=customXml/itemProps3.xml><?xml version="1.0" encoding="utf-8"?>
+<ds:datastoreItem xmlns:ds="http://schemas.openxmlformats.org/officeDocument/2006/customXml" ds:itemID="{79AF5277-49F2-4F61-814E-799D791A7D10}">
   <ds:schemaRefs>
-    <ds:schemaRef ds:uri="http://schemas.microsoft.com/office/2006/metadata/properties"/>
-    <ds:schemaRef ds:uri="http://schemas.microsoft.com/office/infopath/2007/PartnerControls"/>
+    <ds:schemaRef ds:uri="Microsoft.SharePoint.Taxonomy.ContentTypeSync"/>
   </ds:schemaRefs>
 </ds:datastoreItem>
 </file>
 
-<file path=customXml/itemProps3.xml><?xml version="1.0" encoding="utf-8"?>
+<file path=customXml/itemProps4.xml><?xml version="1.0" encoding="utf-8"?>
 <ds:datastoreItem xmlns:ds="http://schemas.openxmlformats.org/officeDocument/2006/customXml" ds:itemID="{AACA470B-4843-4CDA-8945-762C00F4CD44}">
   <ds:schemaRefs>
     <ds:schemaRef ds:uri="http://schemas.microsoft.com/sharepoint/v3/contenttype/forms"/>
@@ -2056,16 +2078,8 @@
 </ds:datastoreItem>
 </file>
 
-<file path=customXml/itemProps4.xml><?xml version="1.0" encoding="utf-8"?>
-<ds:datastoreItem xmlns:ds="http://schemas.openxmlformats.org/officeDocument/2006/customXml" ds:itemID="{79AF5277-49F2-4F61-814E-799D791A7D10}">
-  <ds:schemaRefs>
-    <ds:schemaRef ds:uri="Microsoft.SharePoint.Taxonomy.ContentTypeSync"/>
-  </ds:schemaRefs>
-</ds:datastoreItem>
-</file>
-
 <file path=customXml/itemProps5.xml><?xml version="1.0" encoding="utf-8"?>
-<ds:datastoreItem xmlns:ds="http://schemas.openxmlformats.org/officeDocument/2006/customXml" ds:itemID="{BF02452A-9FDA-441C-8978-88D8C286BBC3}">
+<ds:datastoreItem xmlns:ds="http://schemas.openxmlformats.org/officeDocument/2006/customXml" ds:itemID="{412198BC-BDAF-4F9D-A14D-AAE4450DE59C}">
   <ds:schemaRefs>
     <ds:schemaRef ds:uri="http://schemas.openxmlformats.org/officeDocument/2006/bibliography"/>
   </ds:schemaRefs>

</xml_diff>